<commit_message>
Update Discipline is the soul of an army.docx
V1.1
</commit_message>
<xml_diff>
--- a/Discipline is the soul of an army.docx
+++ b/Discipline is the soul of an army.docx
@@ -1,6 +1,6 @@
 
 <file path=word/document.xml><?xml version="1.0" encoding="utf-8"?>
-<w:document xmlns:wpc="http://schemas.microsoft.com/office/word/2010/wordprocessingCanvas" xmlns:cx="http://schemas.microsoft.com/office/drawing/2014/chartex" xmlns:cx1="http://schemas.microsoft.com/office/drawing/2015/9/8/chartex" xmlns:cx2="http://schemas.microsoft.com/office/drawing/2015/10/21/chartex" xmlns:cx3="http://schemas.microsoft.com/office/drawing/2016/5/9/chartex" xmlns:cx4="http://schemas.microsoft.com/office/drawing/2016/5/10/chartex" xmlns:cx5="http://schemas.microsoft.com/office/drawing/2016/5/11/chartex" xmlns:cx6="http://schemas.microsoft.com/office/drawing/2016/5/12/chartex" xmlns:cx7="http://schemas.microsoft.com/office/drawing/2016/5/13/chartex" xmlns:cx8="http://schemas.microsoft.com/office/drawing/2016/5/14/chartex" xmlns:mc="http://schemas.openxmlformats.org/markup-compatibility/2006" xmlns:aink="http://schemas.microsoft.com/office/drawing/2016/ink" xmlns:am3d="http://schemas.microsoft.com/office/drawing/2017/model3d" xmlns:o="urn:schemas-microsoft-com:office:office" xmlns:oel="http://schemas.microsoft.com/office/2019/extlst" xmlns:r="http://schemas.openxmlformats.org/officeDocument/2006/relationships" xmlns:m="http://schemas.openxmlformats.org/officeDocument/2006/math" xmlns:v="urn:schemas-microsoft-com:vml" xmlns:wp14="http://schemas.microsoft.com/office/word/2010/wordprocessingDrawing" xmlns:wp="http://schemas.openxmlformats.org/drawingml/2006/wordprocessingDrawing" xmlns:w10="urn:schemas-microsoft-com:office:word" xmlns:w="http://schemas.openxmlformats.org/wordprocessingml/2006/main" xmlns:w14="http://schemas.microsoft.com/office/word/2010/wordml" xmlns:w15="http://schemas.microsoft.com/office/word/2012/wordml" xmlns:w16cex="http://schemas.microsoft.com/office/word/2018/wordml/cex" xmlns:w16cid="http://schemas.microsoft.com/office/word/2016/wordml/cid" xmlns:w16="http://schemas.microsoft.com/office/word/2018/wordml" xmlns:w16du="http://schemas.microsoft.com/office/word/2023/wordml/word16du" xmlns:w16sdtdh="http://schemas.microsoft.com/office/word/2020/wordml/sdtdatahash" xmlns:w16se="http://schemas.microsoft.com/office/word/2015/wordml/symex" xmlns:wpg="http://schemas.microsoft.com/office/word/2010/wordprocessingGroup" xmlns:wpi="http://schemas.microsoft.com/office/word/2010/wordprocessingInk" xmlns:wne="http://schemas.microsoft.com/office/word/2006/wordml" xmlns:wps="http://schemas.microsoft.com/office/word/2010/wordprocessingShape" mc:Ignorable="w14 w15 w16se w16cid w16 w16cex w16sdtdh w16du wp14">
+<w:document xmlns:wpc="http://schemas.microsoft.com/office/word/2010/wordprocessingCanvas" xmlns:cx="http://schemas.microsoft.com/office/drawing/2014/chartex" xmlns:cx1="http://schemas.microsoft.com/office/drawing/2015/9/8/chartex" xmlns:cx2="http://schemas.microsoft.com/office/drawing/2015/10/21/chartex" xmlns:cx3="http://schemas.microsoft.com/office/drawing/2016/5/9/chartex" xmlns:cx4="http://schemas.microsoft.com/office/drawing/2016/5/10/chartex" xmlns:cx5="http://schemas.microsoft.com/office/drawing/2016/5/11/chartex" xmlns:cx6="http://schemas.microsoft.com/office/drawing/2016/5/12/chartex" xmlns:cx7="http://schemas.microsoft.com/office/drawing/2016/5/13/chartex" xmlns:cx8="http://schemas.microsoft.com/office/drawing/2016/5/14/chartex" xmlns:mc="http://schemas.openxmlformats.org/markup-compatibility/2006" xmlns:aink="http://schemas.microsoft.com/office/drawing/2016/ink" xmlns:am3d="http://schemas.microsoft.com/office/drawing/2017/model3d" xmlns:o="urn:schemas-microsoft-com:office:office" xmlns:oel="http://schemas.microsoft.com/office/2019/extlst" xmlns:r="http://schemas.openxmlformats.org/officeDocument/2006/relationships" xmlns:m="http://schemas.openxmlformats.org/officeDocument/2006/math" xmlns:v="urn:schemas-microsoft-com:vml" xmlns:wp14="http://schemas.microsoft.com/office/word/2010/wordprocessingDrawing" xmlns:wp="http://schemas.openxmlformats.org/drawingml/2006/wordprocessingDrawing" xmlns:w10="urn:schemas-microsoft-com:office:word" xmlns:w="http://schemas.openxmlformats.org/wordprocessingml/2006/main" xmlns:w14="http://schemas.microsoft.com/office/word/2010/wordml" xmlns:w15="http://schemas.microsoft.com/office/word/2012/wordml" xmlns:w16cex="http://schemas.microsoft.com/office/word/2018/wordml/cex" xmlns:w16cid="http://schemas.microsoft.com/office/word/2016/wordml/cid" xmlns:w16="http://schemas.microsoft.com/office/word/2018/wordml" xmlns:w16du="http://schemas.microsoft.com/office/word/2023/wordml/word16du" xmlns:w16sdtdh="http://schemas.microsoft.com/office/word/2020/wordml/sdtdatahash" xmlns:w16sdtfl="http://schemas.microsoft.com/office/word/2024/wordml/sdtformatlock" xmlns:w16se="http://schemas.microsoft.com/office/word/2015/wordml/symex" xmlns:wpg="http://schemas.microsoft.com/office/word/2010/wordprocessingGroup" xmlns:wpi="http://schemas.microsoft.com/office/word/2010/wordprocessingInk" xmlns:wne="http://schemas.microsoft.com/office/word/2006/wordml" xmlns:wps="http://schemas.microsoft.com/office/word/2010/wordprocessingShape" mc:Ignorable="w14 w15 w16se w16cid w16 w16cex w16sdtdh w16sdtfl w16du wp14">
   <w:body>
     <w:p>
       <w:pPr>
@@ -14,6 +14,21 @@
           <w:b/>
           <w:bCs/>
         </w:rPr>
+        <w:t>Document on Discipline</w:t>
+      </w:r>
+    </w:p>
+    <w:p>
+      <w:pPr>
+        <w:rPr>
+          <w:b/>
+          <w:bCs/>
+        </w:rPr>
+      </w:pPr>
+      <w:r>
+        <w:rPr>
+          <w:b/>
+          <w:bCs/>
+        </w:rPr>
         <w:t>I</w:t>
       </w:r>
       <w:r>
@@ -187,7 +202,7 @@
     <w:p/>
     <w:p>
       <w:r>
-        <w:pict>
+        <w:pict w14:anchorId="2394054B">
           <v:rect id="_x0000_i1025" style="width:0;height:1.5pt" o:hralign="center" o:hrstd="t" o:hr="t" fillcolor="#a0a0a0" stroked="f"/>
         </w:pict>
       </w:r>
@@ -247,82 +262,36 @@
         <w:rPr>
           <w:highlight w:val="yellow"/>
         </w:rPr>
-        <w:t xml:space="preserve">To start on a positive note, </w:t>
-      </w:r>
-      <w:proofErr w:type="gramStart"/>
+        <w:t xml:space="preserve">To start on a positive note, let’s enjoy a beautiful welcome </w:t>
+      </w:r>
       <w:r>
         <w:rPr>
           <w:highlight w:val="yellow"/>
         </w:rPr>
-        <w:t>let’s</w:t>
-      </w:r>
-      <w:proofErr w:type="gramEnd"/>
+        <w:t>dance</w:t>
+      </w:r>
       <w:r>
         <w:rPr>
           <w:highlight w:val="yellow"/>
         </w:rPr>
-        <w:t xml:space="preserve"> enjoy a beautiful welcome </w:t>
+        <w:t xml:space="preserve"> performed by </w:t>
       </w:r>
       <w:r>
         <w:rPr>
           <w:highlight w:val="yellow"/>
         </w:rPr>
-        <w:t>dance</w:t>
+        <w:t>our class</w:t>
       </w:r>
       <w:r>
         <w:rPr>
           <w:highlight w:val="yellow"/>
         </w:rPr>
-        <w:t xml:space="preserve"> performed by </w:t>
-      </w:r>
-      <w:r>
-        <w:rPr>
-          <w:highlight w:val="yellow"/>
-        </w:rPr>
-        <w:t>our class</w:t>
-      </w:r>
-      <w:r>
-        <w:rPr>
-          <w:highlight w:val="yellow"/>
-        </w:rPr>
         <w:t>. Please join us in welcoming them with a big round of applause!</w:t>
       </w:r>
     </w:p>
     <w:p>
       <w:r>
-        <w:pict>
-          <v:rect id="_x0000_i1034" style="width:0;height:1.5pt" o:hralign="center" o:hrstd="t" o:hr="t" fillcolor="#a0a0a0" stroked="f"/>
-        </w:pict>
-      </w:r>
-    </w:p>
-    <w:p>
-      <w:r>
-        <w:rPr>
-          <w:b/>
-          <w:bCs/>
-        </w:rPr>
-        <w:t>Yoga:</w:t>
-      </w:r>
-      <w:r>
-        <w:br/>
-      </w:r>
-      <w:r>
-        <w:rPr>
-          <w:b/>
-          <w:bCs/>
-        </w:rPr>
-        <w:t>(V)</w:t>
-      </w:r>
-      <w:r>
-        <w:rPr>
-          <w:highlight w:val="magenta"/>
-        </w:rPr>
-        <w:t>Yoga is another form of discipline for the mind and body. Please join us as Swarnima, Rutika and Sarah demonstrate a few yoga poses to show how discipline in health can lead to a balanced life.</w:t>
-      </w:r>
-    </w:p>
-    <w:p>
-      <w:r>
-        <w:pict>
+        <w:pict w14:anchorId="009BC5D9">
           <v:rect id="_x0000_i1026" style="width:0;height:1.5pt" o:hralign="center" o:hrstd="t" o:hr="t" fillcolor="#a0a0a0" stroked="f"/>
         </w:pict>
       </w:r>
@@ -333,14 +302,7 @@
           <w:b/>
           <w:bCs/>
         </w:rPr>
-        <w:t>Quote</w:t>
-      </w:r>
-      <w:r>
-        <w:rPr>
-          <w:b/>
-          <w:bCs/>
-        </w:rPr>
-        <w:t>:</w:t>
+        <w:t>Yoga:</w:t>
       </w:r>
       <w:r>
         <w:br/>
@@ -356,84 +318,123 @@
         <w:rPr>
           <w:highlight w:val="magenta"/>
         </w:rPr>
-        <w:t>T</w:t>
-      </w:r>
-      <w:r>
-        <w:rPr>
-          <w:highlight w:val="magenta"/>
-        </w:rPr>
-        <w:t xml:space="preserve">o inspire us, I </w:t>
-      </w:r>
-      <w:r>
-        <w:rPr>
-          <w:highlight w:val="magenta"/>
-        </w:rPr>
-        <w:t xml:space="preserve">shall </w:t>
-      </w:r>
-      <w:r>
-        <w:rPr>
-          <w:highlight w:val="magenta"/>
-        </w:rPr>
-        <w:t>share a thought-provoking quote on discipline.</w:t>
-      </w:r>
-      <w:r>
-        <w:rPr>
-          <w:highlight w:val="magenta"/>
-        </w:rPr>
-        <w:br/>
-      </w:r>
-      <w:r>
-        <w:rPr>
-          <w:b/>
-          <w:bCs/>
-          <w:highlight w:val="magenta"/>
-        </w:rPr>
-        <w:t xml:space="preserve">Education without discipline is like a ship without an anchor." - </w:t>
-      </w:r>
-      <w:proofErr w:type="gramStart"/>
-      <w:r>
-        <w:rPr>
-          <w:b/>
-          <w:bCs/>
-          <w:highlight w:val="magenta"/>
-        </w:rPr>
-        <w:t>Theodore </w:t>
-      </w:r>
-      <w:r>
-        <w:rPr>
-          <w:b/>
-          <w:bCs/>
-          <w:highlight w:val="magenta"/>
-        </w:rPr>
-        <w:t>Roosevelt</w:t>
-      </w:r>
-      <w:proofErr w:type="gramEnd"/>
-      <w:r>
-        <w:rPr>
-          <w:b/>
-          <w:bCs/>
-          <w:highlight w:val="magenta"/>
-        </w:rPr>
-        <w:t xml:space="preserve"> </w:t>
-      </w:r>
-      <w:r>
-        <w:rPr>
-          <w:highlight w:val="magenta"/>
-        </w:rPr>
-        <w:t>This reminds us that with discipline, even the toughest goals become achievable</w:t>
-      </w:r>
-      <w:r>
-        <w:t>.</w:t>
-      </w:r>
-    </w:p>
-    <w:p>
-      <w:r>
-        <w:pict>
+        <w:t>Yoga is another form of discipline for the mind and body. Please join us as Swarnima, Rutika and Sarah demonstrate a few yoga poses to show how discipline in health can lead to a balanced life.</w:t>
+      </w:r>
+    </w:p>
+    <w:p>
+      <w:r>
+        <w:pict w14:anchorId="7301C0C3">
           <v:rect id="_x0000_i1027" style="width:0;height:1.5pt" o:hralign="center" o:hrstd="t" o:hr="t" fillcolor="#a0a0a0" stroked="f"/>
         </w:pict>
       </w:r>
     </w:p>
     <w:p>
+      <w:r>
+        <w:rPr>
+          <w:b/>
+          <w:bCs/>
+        </w:rPr>
+        <w:t>Quote</w:t>
+      </w:r>
+      <w:r>
+        <w:rPr>
+          <w:b/>
+          <w:bCs/>
+        </w:rPr>
+        <w:t>:</w:t>
+      </w:r>
+      <w:r>
+        <w:br/>
+      </w:r>
+      <w:r>
+        <w:rPr>
+          <w:b/>
+          <w:bCs/>
+        </w:rPr>
+        <w:t>(V)</w:t>
+      </w:r>
+      <w:r>
+        <w:rPr>
+          <w:highlight w:val="magenta"/>
+        </w:rPr>
+        <w:t>T</w:t>
+      </w:r>
+      <w:r>
+        <w:rPr>
+          <w:highlight w:val="magenta"/>
+        </w:rPr>
+        <w:t xml:space="preserve">o inspire us, I </w:t>
+      </w:r>
+      <w:r>
+        <w:rPr>
+          <w:highlight w:val="magenta"/>
+        </w:rPr>
+        <w:t xml:space="preserve">shall </w:t>
+      </w:r>
+      <w:r>
+        <w:rPr>
+          <w:highlight w:val="magenta"/>
+        </w:rPr>
+        <w:t>share a thought-provoking quote on discipline.</w:t>
+      </w:r>
+      <w:r>
+        <w:rPr>
+          <w:highlight w:val="magenta"/>
+        </w:rPr>
+        <w:br/>
+      </w:r>
+      <w:r>
+        <w:rPr>
+          <w:b/>
+          <w:bCs/>
+          <w:highlight w:val="magenta"/>
+        </w:rPr>
+        <w:t xml:space="preserve">Education without discipline is like a ship without an anchor." - </w:t>
+      </w:r>
+      <w:proofErr w:type="gramStart"/>
+      <w:r>
+        <w:rPr>
+          <w:b/>
+          <w:bCs/>
+          <w:highlight w:val="magenta"/>
+        </w:rPr>
+        <w:t>Theodore </w:t>
+      </w:r>
+      <w:r>
+        <w:rPr>
+          <w:b/>
+          <w:bCs/>
+          <w:highlight w:val="magenta"/>
+        </w:rPr>
+        <w:t>Roosevelt</w:t>
+      </w:r>
+      <w:proofErr w:type="gramEnd"/>
+      <w:r>
+        <w:rPr>
+          <w:b/>
+          <w:bCs/>
+          <w:highlight w:val="magenta"/>
+        </w:rPr>
+        <w:t xml:space="preserve"> </w:t>
+      </w:r>
+      <w:r>
+        <w:rPr>
+          <w:highlight w:val="magenta"/>
+        </w:rPr>
+        <w:t>This reminds us that with discipline, even the toughest goals become achievable</w:t>
+      </w:r>
+      <w:r>
+        <w:t>.</w:t>
+      </w:r>
+    </w:p>
+    <w:p>
+      <w:r>
+        <w:pict w14:anchorId="254CFC1E">
+          <v:rect id="_x0000_i1028" style="width:0;height:1.5pt" o:hralign="center" o:hrstd="t" o:hr="t" fillcolor="#a0a0a0" stroked="f"/>
+        </w:pict>
+      </w:r>
+    </w:p>
+    <w:p>
       <w:pPr>
         <w:rPr>
           <w:i/>
@@ -522,113 +523,18 @@
         <w:rPr>
           <w:highlight w:val="yellow"/>
         </w:rPr>
-        <w:t xml:space="preserve"> </w:t>
-      </w:r>
-      <w:proofErr w:type="gramStart"/>
+        <w:t xml:space="preserve"> Kairav and Aaradhya</w:t>
+      </w:r>
       <w:r>
         <w:rPr>
           <w:highlight w:val="yellow"/>
         </w:rPr>
-        <w:t>Kairav</w:t>
-      </w:r>
-      <w:proofErr w:type="gramEnd"/>
-      <w:r>
-        <w:rPr>
-          <w:highlight w:val="yellow"/>
-        </w:rPr>
-        <w:t xml:space="preserve"> and Aaradhya</w:t>
-      </w:r>
-      <w:r>
-        <w:rPr>
-          <w:highlight w:val="yellow"/>
-        </w:rPr>
         <w:t>. Your words remind us that discipline is the foundation for personal growth and success.</w:t>
       </w:r>
     </w:p>
     <w:p>
       <w:r>
-        <w:pict>
-          <v:rect id="_x0000_i1028" style="width:0;height:1.5pt" o:hralign="center" o:hrstd="t" o:hr="t" fillcolor="#a0a0a0" stroked="f"/>
-        </w:pict>
-      </w:r>
-    </w:p>
-    <w:p>
-      <w:pPr>
-        <w:rPr>
-          <w:b/>
-          <w:bCs/>
-        </w:rPr>
-      </w:pPr>
-      <w:r>
-        <w:rPr>
-          <w:b/>
-          <w:bCs/>
-        </w:rPr>
-        <w:t>Motivational Play:</w:t>
-      </w:r>
-    </w:p>
-    <w:p>
-      <w:pPr>
-        <w:rPr>
-          <w:b/>
-          <w:bCs/>
-        </w:rPr>
-      </w:pPr>
-      <w:r>
-        <w:rPr>
-          <w:b/>
-          <w:bCs/>
-        </w:rPr>
-        <w:t>(D)</w:t>
-      </w:r>
-      <w:r>
-        <w:rPr>
-          <w:highlight w:val="green"/>
-        </w:rPr>
-        <w:t xml:space="preserve">To further inspire us, </w:t>
-      </w:r>
-      <w:r>
-        <w:rPr>
-          <w:highlight w:val="green"/>
-        </w:rPr>
-        <w:t xml:space="preserve">we </w:t>
-      </w:r>
-      <w:r>
-        <w:rPr>
-          <w:highlight w:val="green"/>
-        </w:rPr>
-        <w:t xml:space="preserve">have prepared a motivational play </w:t>
-      </w:r>
-      <w:r>
-        <w:rPr>
-          <w:highlight w:val="green"/>
-        </w:rPr>
-        <w:t>highlighting discipline's power</w:t>
-      </w:r>
-      <w:r>
-        <w:rPr>
-          <w:highlight w:val="green"/>
-        </w:rPr>
-        <w:t xml:space="preserve">. </w:t>
-      </w:r>
-      <w:proofErr w:type="gramStart"/>
-      <w:r>
-        <w:rPr>
-          <w:highlight w:val="green"/>
-        </w:rPr>
-        <w:t>Let’s</w:t>
-      </w:r>
-      <w:proofErr w:type="gramEnd"/>
-      <w:r>
-        <w:rPr>
-          <w:highlight w:val="green"/>
-        </w:rPr>
-        <w:t xml:space="preserve"> enjoy this wonderful performance!</w:t>
-      </w:r>
-    </w:p>
-    <w:p>
-      <w:r>
-        <w:pict>
+        <w:pict w14:anchorId="1570D2E8">
           <v:rect id="_x0000_i1029" style="width:0;height:1.5pt" o:hralign="center" o:hrstd="t" o:hr="t" fillcolor="#a0a0a0" stroked="f"/>
         </w:pict>
       </w:r>
@@ -640,21 +546,80 @@
           <w:bCs/>
         </w:rPr>
       </w:pPr>
-      <w:proofErr w:type="spellStart"/>
-      <w:r>
-        <w:rPr>
-          <w:b/>
-          <w:bCs/>
-        </w:rPr>
-        <w:t>Nukkad</w:t>
-      </w:r>
-      <w:proofErr w:type="spellEnd"/>
-      <w:r>
-        <w:rPr>
-          <w:b/>
-          <w:bCs/>
-        </w:rPr>
-        <w:t xml:space="preserve"> Natak</w:t>
+      <w:r>
+        <w:rPr>
+          <w:b/>
+          <w:bCs/>
+        </w:rPr>
+        <w:t>Motivational Play:</w:t>
+      </w:r>
+    </w:p>
+    <w:p>
+      <w:pPr>
+        <w:rPr>
+          <w:b/>
+          <w:bCs/>
+        </w:rPr>
+      </w:pPr>
+      <w:r>
+        <w:rPr>
+          <w:b/>
+          <w:bCs/>
+        </w:rPr>
+        <w:t>(D)</w:t>
+      </w:r>
+      <w:r>
+        <w:rPr>
+          <w:highlight w:val="green"/>
+        </w:rPr>
+        <w:t xml:space="preserve">To further inspire us, </w:t>
+      </w:r>
+      <w:r>
+        <w:rPr>
+          <w:highlight w:val="green"/>
+        </w:rPr>
+        <w:t xml:space="preserve">we </w:t>
+      </w:r>
+      <w:r>
+        <w:rPr>
+          <w:highlight w:val="green"/>
+        </w:rPr>
+        <w:t xml:space="preserve">have prepared a motivational play </w:t>
+      </w:r>
+      <w:r>
+        <w:rPr>
+          <w:highlight w:val="green"/>
+        </w:rPr>
+        <w:t>highlighting discipline's power</w:t>
+      </w:r>
+      <w:r>
+        <w:rPr>
+          <w:highlight w:val="green"/>
+        </w:rPr>
+        <w:t>. Let’s enjoy this wonderful performance!</w:t>
+      </w:r>
+    </w:p>
+    <w:p>
+      <w:r>
+        <w:pict w14:anchorId="2457D71D">
+          <v:rect id="_x0000_i1030" style="width:0;height:1.5pt" o:hralign="center" o:hrstd="t" o:hr="t" fillcolor="#a0a0a0" stroked="f"/>
+        </w:pict>
+      </w:r>
+    </w:p>
+    <w:p>
+      <w:pPr>
+        <w:rPr>
+          <w:b/>
+          <w:bCs/>
+        </w:rPr>
+      </w:pPr>
+      <w:r>
+        <w:rPr>
+          <w:b/>
+          <w:bCs/>
+        </w:rPr>
+        <w:lastRenderedPageBreak/>
+        <w:t>Nukkad Natak</w:t>
       </w:r>
       <w:r>
         <w:rPr>
@@ -670,7 +635,6 @@
           <w:b/>
           <w:bCs/>
         </w:rPr>
-        <w:lastRenderedPageBreak/>
         <w:t>(M)</w:t>
       </w:r>
       <w:r>
@@ -679,14 +643,12 @@
         </w:rPr>
         <w:t xml:space="preserve">Now, to make the idea of discipline even more relatable, </w:t>
       </w:r>
-      <w:proofErr w:type="gramStart"/>
       <w:r>
         <w:rPr>
           <w:highlight w:val="yellow"/>
         </w:rPr>
         <w:t>let's</w:t>
       </w:r>
-      <w:proofErr w:type="gramEnd"/>
       <w:r>
         <w:rPr>
           <w:highlight w:val="yellow"/>
@@ -709,26 +671,12 @@
         <w:rPr>
           <w:highlight w:val="yellow"/>
         </w:rPr>
-        <w:t xml:space="preserve">. It shows how discipline plays a role in our daily lives. </w:t>
-      </w:r>
-      <w:proofErr w:type="gramStart"/>
-      <w:r>
-        <w:rPr>
-          <w:highlight w:val="yellow"/>
-        </w:rPr>
-        <w:t>Let's</w:t>
-      </w:r>
-      <w:proofErr w:type="gramEnd"/>
-      <w:r>
-        <w:rPr>
-          <w:highlight w:val="yellow"/>
-        </w:rPr>
-        <w:t xml:space="preserve"> welcome them to the stage!</w:t>
-      </w:r>
-    </w:p>
-    <w:p>
-      <w:r>
-        <w:pict>
+        <w:t>. It shows how discipline plays a role in our daily lives. Let's welcome them to the stage!</w:t>
+      </w:r>
+    </w:p>
+    <w:p>
+      <w:r>
+        <w:pict w14:anchorId="58E43C4A">
           <v:rect id="_x0000_i1031" style="width:0;height:1.5pt" o:hralign="center" o:hrstd="t" o:hr="t" fillcolor="#a0a0a0" stroked="f"/>
         </w:pict>
       </w:r>
@@ -769,21 +717,7 @@
         <w:rPr>
           <w:highlight w:val="magenta"/>
         </w:rPr>
-        <w:t xml:space="preserve">Now, </w:t>
-      </w:r>
-      <w:proofErr w:type="gramStart"/>
-      <w:r>
-        <w:rPr>
-          <w:highlight w:val="magenta"/>
-        </w:rPr>
-        <w:t>let’s</w:t>
-      </w:r>
-      <w:proofErr w:type="gramEnd"/>
-      <w:r>
-        <w:rPr>
-          <w:highlight w:val="magenta"/>
-        </w:rPr>
-        <w:t xml:space="preserve"> enjoy a spirited</w:t>
+        <w:t>Now, let’s enjoy a spirited</w:t>
       </w:r>
       <w:r>
         <w:rPr>
@@ -800,7 +734,7 @@
     </w:p>
     <w:p>
       <w:r>
-        <w:pict>
+        <w:pict w14:anchorId="46E9CB08">
           <v:rect id="_x0000_i1032" style="width:0;height:1.5pt" o:hralign="center" o:hrstd="t" o:hr="t" fillcolor="#a0a0a0" stroked="f"/>
         </w:pict>
       </w:r>
@@ -827,21 +761,7 @@
         <w:rPr>
           <w:highlight w:val="green"/>
         </w:rPr>
-        <w:t xml:space="preserve">Thank you, everyone, for being a part of today’s assembly. </w:t>
-      </w:r>
-      <w:proofErr w:type="gramStart"/>
-      <w:r>
-        <w:rPr>
-          <w:highlight w:val="green"/>
-        </w:rPr>
-        <w:t>Let’s</w:t>
-      </w:r>
-      <w:proofErr w:type="gramEnd"/>
-      <w:r>
-        <w:rPr>
-          <w:highlight w:val="green"/>
-        </w:rPr>
-        <w:t xml:space="preserve"> all commit to </w:t>
+        <w:t xml:space="preserve">Thank you, everyone, for being a part of today’s assembly. Let’s all commit to </w:t>
       </w:r>
       <w:r>
         <w:rPr>
@@ -870,7 +790,7 @@
 </file>
 
 <file path=word/styles.xml><?xml version="1.0" encoding="utf-8"?>
-<w:styles xmlns:mc="http://schemas.openxmlformats.org/markup-compatibility/2006" xmlns:r="http://schemas.openxmlformats.org/officeDocument/2006/relationships" xmlns:w="http://schemas.openxmlformats.org/wordprocessingml/2006/main" xmlns:w14="http://schemas.microsoft.com/office/word/2010/wordml" xmlns:w15="http://schemas.microsoft.com/office/word/2012/wordml" xmlns:w16cex="http://schemas.microsoft.com/office/word/2018/wordml/cex" xmlns:w16cid="http://schemas.microsoft.com/office/word/2016/wordml/cid" xmlns:w16="http://schemas.microsoft.com/office/word/2018/wordml" xmlns:w16du="http://schemas.microsoft.com/office/word/2023/wordml/word16du" xmlns:w16sdtdh="http://schemas.microsoft.com/office/word/2020/wordml/sdtdatahash" xmlns:w16se="http://schemas.microsoft.com/office/word/2015/wordml/symex" mc:Ignorable="w14 w15 w16se w16cid w16 w16cex w16sdtdh w16du">
+<w:styles xmlns:mc="http://schemas.openxmlformats.org/markup-compatibility/2006" xmlns:r="http://schemas.openxmlformats.org/officeDocument/2006/relationships" xmlns:w="http://schemas.openxmlformats.org/wordprocessingml/2006/main" xmlns:w14="http://schemas.microsoft.com/office/word/2010/wordml" xmlns:w15="http://schemas.microsoft.com/office/word/2012/wordml" xmlns:w16cex="http://schemas.microsoft.com/office/word/2018/wordml/cex" xmlns:w16cid="http://schemas.microsoft.com/office/word/2016/wordml/cid" xmlns:w16="http://schemas.microsoft.com/office/word/2018/wordml" xmlns:w16du="http://schemas.microsoft.com/office/word/2023/wordml/word16du" xmlns:w16sdtdh="http://schemas.microsoft.com/office/word/2020/wordml/sdtdatahash" xmlns:w16sdtfl="http://schemas.microsoft.com/office/word/2024/wordml/sdtformatlock" xmlns:w16se="http://schemas.microsoft.com/office/word/2015/wordml/symex" mc:Ignorable="w14 w15 w16se w16cid w16 w16cex w16sdtdh w16sdtfl w16du">
   <w:docDefaults>
     <w:rPrDefault>
       <w:rPr>

</xml_diff>